<commit_message>
made separate scripts for different measures in exp2
</commit_message>
<xml_diff>
--- a/plots/normalization doc.docx
+++ b/plots/normalization doc.docx
@@ -101,21 +101,7 @@
           <w:b/>
           <w:bCs/>
         </w:rPr>
-        <w:t xml:space="preserve"> </w:t>
-      </w:r>
-      <w:r>
-        <w:rPr>
-          <w:b/>
-          <w:bCs/>
-        </w:rPr>
-        <w:t xml:space="preserve">= </w:t>
-      </w:r>
-      <w:r>
-        <w:rPr>
-          <w:b/>
-          <w:bCs/>
-        </w:rPr>
-        <w:t>log(length(seq)), should be length(seq)</w:t>
+        <w:t xml:space="preserve"> = log(length(seq)), should be length(seq)</w:t>
       </w:r>
     </w:p>
     <w:p>
@@ -209,14 +195,7 @@
           <w:b/>
           <w:bCs/>
         </w:rPr>
-        <w:t xml:space="preserve">Executed: </w:t>
-      </w:r>
-      <w:r>
-        <w:rPr>
-          <w:b/>
-          <w:bCs/>
-        </w:rPr>
-        <w:t>getCurvesForExp2</w:t>
+        <w:t>Executed: getCurvesForExp2</w:t>
       </w:r>
       <w:proofErr w:type="gramStart"/>
       <w:r>
@@ -248,42 +227,7 @@
           <w:b/>
           <w:bCs/>
         </w:rPr>
-        <w:t xml:space="preserve"> = </w:t>
-      </w:r>
-      <w:r>
-        <w:rPr>
-          <w:b/>
-          <w:bCs/>
-        </w:rPr>
-        <w:t>3,</w:t>
-      </w:r>
-      <w:r>
-        <w:rPr>
-          <w:b/>
-          <w:bCs/>
-        </w:rPr>
-        <w:t xml:space="preserve"> delta =</w:t>
-      </w:r>
-      <w:r>
-        <w:rPr>
-          <w:b/>
-          <w:bCs/>
-        </w:rPr>
-        <w:t xml:space="preserve"> 0.75, </w:t>
-      </w:r>
-      <w:r>
-        <w:rPr>
-          <w:b/>
-          <w:bCs/>
-        </w:rPr>
-        <w:t xml:space="preserve"> alpha = </w:t>
-      </w:r>
-      <w:r>
-        <w:rPr>
-          <w:b/>
-          <w:bCs/>
-        </w:rPr>
-        <w:t>0.35)</w:t>
+        <w:t xml:space="preserve"> = 3, delta = 0.75,  alpha = 0.35)</w:t>
       </w:r>
       <w:r>
         <w:rPr>
@@ -590,17 +534,11 @@
           <w:b/>
           <w:bCs/>
         </w:rPr>
-        <w:t xml:space="preserve"> was defined as log(length(seq</w:t>
-      </w:r>
-      <w:r>
-        <w:rPr>
-          <w:b/>
-          <w:bCs/>
-        </w:rPr>
-        <w:t xml:space="preserve">)), curves unnormalized </w:t>
-      </w:r>
-    </w:p>
-    <w:p/>
+        <w:t xml:space="preserve"> was defined as log(length(seq)), curves unnormalized </w:t>
+      </w:r>
+      <w:bookmarkStart w:id="0" w:name="_GoBack"/>
+      <w:bookmarkEnd w:id="0"/>
+    </w:p>
     <w:p>
       <w:pPr>
         <w:keepNext/>
@@ -609,7 +547,6 @@
         <w:rPr>
           <w:noProof/>
         </w:rPr>
-        <w:lastRenderedPageBreak/>
         <w:drawing>
           <wp:inline distT="0" distB="0" distL="0" distR="0" wp14:anchorId="7A0BE608" wp14:editId="60287A79">
             <wp:extent cx="6439263" cy="2100263"/>
@@ -937,15 +874,7 @@
           <w:b/>
           <w:bCs/>
         </w:rPr>
-        <w:t xml:space="preserve"> – </w:t>
-      </w:r>
-      <w:bookmarkStart w:id="0" w:name="_GoBack"/>
-      <w:r>
-        <w:rPr>
-          <w:b/>
-          <w:bCs/>
-        </w:rPr>
-        <w:t>log(P(</w:t>
+        <w:t xml:space="preserve"> – log(P(</w:t>
       </w:r>
       <w:proofErr w:type="spellStart"/>
       <w:r>
@@ -984,15 +913,7 @@
           <w:b/>
           <w:bCs/>
         </w:rPr>
-        <w:t xml:space="preserve">, </w:t>
-      </w:r>
-      <w:bookmarkEnd w:id="0"/>
-      <w:r>
-        <w:rPr>
-          <w:b/>
-          <w:bCs/>
-        </w:rPr>
-        <w:t xml:space="preserve">curves unnormalized </w:t>
+        <w:t xml:space="preserve">, curves unnormalized </w:t>
       </w:r>
     </w:p>
     <w:p>
@@ -1008,6 +929,7 @@
         <w:rPr>
           <w:noProof/>
         </w:rPr>
+        <w:lastRenderedPageBreak/>
         <w:drawing>
           <wp:inline distT="0" distB="0" distL="0" distR="0" wp14:anchorId="42A3A90F" wp14:editId="1590E130">
             <wp:extent cx="6380207" cy="1800225"/>
@@ -1063,7 +985,6 @@
         <w:keepNext/>
       </w:pPr>
       <w:r>
-        <w:lastRenderedPageBreak/>
         <w:t xml:space="preserve">Random(x) curves go down for deterministic </w:t>
       </w:r>
       <w:r>

</xml_diff>